<commit_message>
dawhar bolon talbain tohiruulgatai
</commit_message>
<xml_diff>
--- a/Untitled.FR12.docx
+++ b/Untitled.FR12.docx
@@ -353,6 +353,39 @@
           <w:szCs w:val="22"/>
         </w:rPr>
         <w:t xml:space="preserve"> бус, том хэмжээний террастай зэрэг онцлогтой оффис. </w:t>
+      </w:r>
+    </w:p>
+    <w:p>
+      <w:pPr>
+        <w:pStyle w:val="Bodytext20"/>
+        <w:numPr>
+          <w:ilvl w:val="1"/>
+          <w:numId w:val="6"/>
+        </w:numPr>
+        <w:shd w:val="clear" w:color="auto" w:fill="auto"/>
+        <w:tabs>
+          <w:tab w:val="left" w:pos="862"/>
+        </w:tabs>
+        <w:spacing w:line="252" w:lineRule="exact"/>
+        <w:rPr>
+          <w:sz w:val="22"/>
+          <w:szCs w:val="22"/>
+        </w:rPr>
+      </w:pPr>
+      <w:r>
+        <w:rPr>
+          <w:sz w:val="22"/>
+          <w:szCs w:val="22"/>
+        </w:rPr>
+        <w:t>Төвлөрсөн шугамд бүрэн холбогдоогүй бол</w:t>
+      </w:r>
+      <w:r>
+        <w:rPr>
+          <w:sz w:val="22"/>
+          <w:szCs w:val="22"/>
+          <w:lang w:val="en-US"/>
+        </w:rPr>
+        <w:t>;</w:t>
       </w:r>
     </w:p>
     <w:sectPr>

</xml_diff>